<commit_message>
Report & Options Screen Update
</commit_message>
<xml_diff>
--- a/AIT Astroids Report.docx
+++ b/AIT Astroids Report.docx
@@ -349,70 +349,65 @@
         <w:rPr>
           <w:lang w:eastAsia="en-GB" w:bidi="hi-IN"/>
         </w:rPr>
-        <w:t>Installation:</w:t>
-      </w:r>
-    </w:p>
-    <w:p>
-      <w:pPr>
-        <w:rPr>
-          <w:lang w:eastAsia="en-GB" w:bidi="hi-IN"/>
-        </w:rPr>
-      </w:pPr>
-      <w:r>
-        <w:rPr>
-          <w:lang w:eastAsia="en-GB" w:bidi="hi-IN"/>
-        </w:rPr>
-        <w:t>To play the game, you just need to run the executable file (.</w:t>
-      </w:r>
-      <w:proofErr w:type="spellStart"/>
-      <w:r>
-        <w:rPr>
-          <w:lang w:eastAsia="en-GB" w:bidi="hi-IN"/>
-        </w:rPr>
-        <w:t>exe</w:t>
-      </w:r>
-      <w:proofErr w:type="spellEnd"/>
-      <w:r>
-        <w:rPr>
-          <w:lang w:eastAsia="en-GB" w:bidi="hi-IN"/>
-        </w:rPr>
-        <w:t xml:space="preserve"> for Windows, .app for MacOS), and the game will load without any problems. Alternatively, if you have an IDE and all the required libraries installed, open the program’s file, and run the Asteroids.py script and the game will load. </w:t>
-      </w:r>
-    </w:p>
-    <w:p>
-      <w:pPr>
-        <w:rPr>
-          <w:lang w:eastAsia="en-GB" w:bidi="hi-IN"/>
-        </w:rPr>
-      </w:pPr>
-    </w:p>
-    <w:p>
-      <w:pPr>
-        <w:rPr>
-          <w:lang w:eastAsia="en-GB" w:bidi="hi-IN"/>
-        </w:rPr>
-      </w:pPr>
-    </w:p>
-    <w:p>
-      <w:pPr>
-        <w:rPr>
-          <w:lang w:eastAsia="en-GB" w:bidi="hi-IN"/>
-        </w:rPr>
-      </w:pPr>
-    </w:p>
-    <w:p>
-      <w:pPr>
-        <w:rPr>
-          <w:lang w:eastAsia="en-GB" w:bidi="hi-IN"/>
-        </w:rPr>
-      </w:pPr>
-    </w:p>
-    <w:p>
-      <w:pPr>
-        <w:rPr>
-          <w:lang w:eastAsia="en-GB" w:bidi="hi-IN"/>
-        </w:rPr>
-      </w:pPr>
+        <w:t>Installation</w:t>
+      </w:r>
+      <w:r>
+        <w:rPr>
+          <w:lang w:eastAsia="en-GB" w:bidi="hi-IN"/>
+        </w:rPr>
+        <w:t>/How to Play</w:t>
+      </w:r>
+      <w:r>
+        <w:rPr>
+          <w:lang w:eastAsia="en-GB" w:bidi="hi-IN"/>
+        </w:rPr>
+        <w:t>:</w:t>
+      </w:r>
+    </w:p>
+    <w:p>
+      <w:pPr>
+        <w:rPr>
+          <w:lang w:eastAsia="en-GB" w:bidi="hi-IN"/>
+        </w:rPr>
+      </w:pPr>
+      <w:r>
+        <w:rPr>
+          <w:lang w:eastAsia="en-GB" w:bidi="hi-IN"/>
+        </w:rPr>
+        <w:t>To play the game, you just need to run the executable file (.exe for Windows, .app for MacOS), and the game will load without any problems</w:t>
+      </w:r>
+      <w:r>
+        <w:rPr>
+          <w:lang w:eastAsia="en-GB" w:bidi="hi-IN"/>
+        </w:rPr>
+        <w:t xml:space="preserve"> (unfortunately the conversion to .exe and .app doesn’t work, you will have to use the alternative installation method)</w:t>
+      </w:r>
+      <w:r>
+        <w:rPr>
+          <w:lang w:eastAsia="en-GB" w:bidi="hi-IN"/>
+        </w:rPr>
+        <w:t xml:space="preserve">. Alternatively, if you have an IDE and all the required libraries installed, open the program’s file, and run the Asteroids.py script and the game will load. </w:t>
+      </w:r>
+    </w:p>
+    <w:p>
+      <w:pPr>
+        <w:rPr>
+          <w:lang w:eastAsia="en-GB" w:bidi="hi-IN"/>
+        </w:rPr>
+      </w:pPr>
+    </w:p>
+    <w:p>
+      <w:pPr>
+        <w:rPr>
+          <w:lang w:eastAsia="en-GB" w:bidi="hi-IN"/>
+        </w:rPr>
+      </w:pPr>
+      <w:r>
+        <w:rPr>
+          <w:lang w:eastAsia="en-GB" w:bidi="hi-IN"/>
+        </w:rPr>
+        <w:t>To play the game itself (after running/installing), in the main menu there is a button called instructions. If you click on that with your cursor a screen will appear showing you the aim of the game, and the key binds to functionally play the game. Further there is a README file that contains the key binds with their functions, and the aim of the game.</w:t>
+      </w:r>
     </w:p>
     <w:p>
       <w:pPr>
@@ -440,6 +435,93 @@
           <w:lang w:eastAsia="en-GB" w:bidi="hi-IN"/>
         </w:rPr>
         <w:lastRenderedPageBreak/>
+        <w:t>Bugs &amp; Errors:</w:t>
+      </w:r>
+    </w:p>
+    <w:p>
+      <w:pPr>
+        <w:rPr>
+          <w:lang w:eastAsia="en-GB" w:bidi="hi-IN"/>
+        </w:rPr>
+      </w:pPr>
+      <w:r>
+        <w:rPr>
+          <w:lang w:eastAsia="en-GB" w:bidi="hi-IN"/>
+        </w:rPr>
+        <w:t xml:space="preserve">In the game, unfortunately there are a few annoying bugs that can impact gameplay. The most significant bug is when the player collides with the edges of the screen window. When this happens, the player can rotate in every direction, but cannot escape the corners/edges. To mitigate this bug, you will have to restart the game entirely. </w:t>
+      </w:r>
+    </w:p>
+    <w:p>
+      <w:pPr>
+        <w:rPr>
+          <w:lang w:eastAsia="en-GB" w:bidi="hi-IN"/>
+        </w:rPr>
+      </w:pPr>
+    </w:p>
+    <w:p>
+      <w:pPr>
+        <w:pStyle w:val="Heading1"/>
+        <w:rPr>
+          <w:lang w:eastAsia="en-GB" w:bidi="hi-IN"/>
+        </w:rPr>
+      </w:pPr>
+      <w:r>
+        <w:rPr>
+          <w:lang w:eastAsia="en-GB" w:bidi="hi-IN"/>
+        </w:rPr>
+        <w:t>Challenges &amp; Successes:</w:t>
+      </w:r>
+    </w:p>
+    <w:p>
+      <w:pPr>
+        <w:rPr>
+          <w:lang w:eastAsia="en-GB" w:bidi="hi-IN"/>
+        </w:rPr>
+      </w:pPr>
+      <w:r>
+        <w:rPr>
+          <w:lang w:eastAsia="en-GB" w:bidi="hi-IN"/>
+        </w:rPr>
+        <w:t>During the game development process, Chris and I encountered many challenges</w:t>
+      </w:r>
+      <w:r>
+        <w:rPr>
+          <w:lang w:eastAsia="en-GB" w:bidi="hi-IN"/>
+        </w:rPr>
+        <w:t xml:space="preserve"> before finally developing a functioning game. The challenges we encountered were mainly in the programming phase, as the design phase was reasonable straightforward. The challenges we encountered were mainly; logic errors in the code, rendering issues, syntax errors (which were the most tedious of errors that caused us “hell”), runtime errors, and math errors. </w:t>
+      </w:r>
+    </w:p>
+    <w:p>
+      <w:pPr>
+        <w:rPr>
+          <w:lang w:eastAsia="en-GB" w:bidi="hi-IN"/>
+        </w:rPr>
+      </w:pPr>
+    </w:p>
+    <w:p>
+      <w:pPr>
+        <w:rPr>
+          <w:lang w:eastAsia="en-GB" w:bidi="hi-IN"/>
+        </w:rPr>
+      </w:pPr>
+      <w:r>
+        <w:rPr>
+          <w:lang w:eastAsia="en-GB" w:bidi="hi-IN"/>
+        </w:rPr>
+        <w:t>Despite the challenges, we managed to achieve many successes throughout the two-month period. We managed to draw all the sprites by hand (that look like the original game) and fulfilling our limitation, successfully implement game-states with a state manager to control the flow of the game, create and implement player functions that are nearly identical to the original arcade game, and create the audio using Beepbox (with some level of struggle).</w:t>
+      </w:r>
+    </w:p>
+    <w:p>
+      <w:pPr>
+        <w:pStyle w:val="Heading1"/>
+        <w:rPr>
+          <w:lang w:eastAsia="en-GB" w:bidi="hi-IN"/>
+        </w:rPr>
+      </w:pPr>
+      <w:r>
+        <w:rPr>
+          <w:lang w:eastAsia="en-GB" w:bidi="hi-IN"/>
+        </w:rPr>
         <w:t>Game Mechanics:</w:t>
       </w:r>
     </w:p>
@@ -753,11 +835,163 @@
         <w:rPr>
           <w:lang w:eastAsia="en-GB" w:bidi="hi-IN"/>
         </w:rPr>
-        <w:t>Planning (Gantt Chart):</w:t>
-      </w:r>
-    </w:p>
-    <w:p>
-      <w:pPr>
+        <w:lastRenderedPageBreak/>
+        <w:t xml:space="preserve">Game Dev Limitations: </w:t>
+      </w:r>
+    </w:p>
+    <w:p>
+      <w:pPr>
+        <w:rPr>
+          <w:lang w:eastAsia="en-GB" w:bidi="hi-IN"/>
+        </w:rPr>
+      </w:pPr>
+      <w:r>
+        <w:rPr>
+          <w:lang w:eastAsia="en-GB" w:bidi="hi-IN"/>
+        </w:rPr>
+        <w:t>The limitations of developing our game are:</w:t>
+      </w:r>
+    </w:p>
+    <w:p>
+      <w:pPr>
+        <w:pStyle w:val="ListParagraph"/>
+        <w:numPr>
+          <w:ilvl w:val="0"/>
+          <w:numId w:val="4"/>
+        </w:numPr>
+        <w:rPr>
+          <w:lang w:eastAsia="en-GB" w:bidi="hi-IN"/>
+        </w:rPr>
+      </w:pPr>
+      <w:r>
+        <w:rPr>
+          <w:b/>
+          <w:bCs/>
+          <w:lang w:eastAsia="en-GB" w:bidi="hi-IN"/>
+        </w:rPr>
+        <w:t xml:space="preserve">Demoscene (Esoteric): </w:t>
+      </w:r>
+      <w:r>
+        <w:rPr>
+          <w:lang w:eastAsia="en-GB" w:bidi="hi-IN"/>
+        </w:rPr>
+        <w:t>Game works on an obscure platform.</w:t>
+      </w:r>
+      <w:r>
+        <w:rPr>
+          <w:lang w:eastAsia="en-GB" w:bidi="hi-IN"/>
+        </w:rPr>
+        <w:t xml:space="preserve"> The game in future phases will be able to work on older devices (as well as cross platform), with the aim of being able to run on the Nintendo Switch, Nintendo DS, and possibly the CASIO Classpad. </w:t>
+      </w:r>
+    </w:p>
+    <w:p>
+      <w:pPr>
+        <w:pStyle w:val="ListParagraph"/>
+        <w:numPr>
+          <w:ilvl w:val="0"/>
+          <w:numId w:val="4"/>
+        </w:numPr>
+        <w:rPr>
+          <w:lang w:eastAsia="en-GB" w:bidi="hi-IN"/>
+        </w:rPr>
+      </w:pPr>
+      <w:r>
+        <w:rPr>
+          <w:b/>
+          <w:bCs/>
+          <w:lang w:eastAsia="en-GB" w:bidi="hi-IN"/>
+        </w:rPr>
+        <w:t xml:space="preserve">Graphics (Illustrator): </w:t>
+      </w:r>
+      <w:r>
+        <w:rPr>
+          <w:lang w:eastAsia="en-GB" w:bidi="hi-IN"/>
+        </w:rPr>
+        <w:t>Draw all your art by hand.</w:t>
+      </w:r>
+      <w:r>
+        <w:rPr>
+          <w:lang w:eastAsia="en-GB" w:bidi="hi-IN"/>
+        </w:rPr>
+        <w:t xml:space="preserve"> Using Piskel and other art tools, to draw the graphics. With the exception of fonts. </w:t>
+      </w:r>
+    </w:p>
+    <w:p>
+      <w:pPr>
+        <w:pStyle w:val="ListParagraph"/>
+        <w:numPr>
+          <w:ilvl w:val="0"/>
+          <w:numId w:val="4"/>
+        </w:numPr>
+        <w:rPr>
+          <w:lang w:eastAsia="en-GB" w:bidi="hi-IN"/>
+        </w:rPr>
+      </w:pPr>
+      <w:r>
+        <w:rPr>
+          <w:b/>
+          <w:bCs/>
+          <w:lang w:eastAsia="en-GB" w:bidi="hi-IN"/>
+        </w:rPr>
+        <w:t xml:space="preserve">Audio (Beep Bloop): </w:t>
+      </w:r>
+      <w:r>
+        <w:rPr>
+          <w:lang w:eastAsia="en-GB" w:bidi="hi-IN"/>
+        </w:rPr>
+        <w:t>Audio generated by gameplay</w:t>
+      </w:r>
+      <w:r>
+        <w:rPr>
+          <w:lang w:eastAsia="en-GB" w:bidi="hi-IN"/>
+        </w:rPr>
+        <w:t xml:space="preserve">. Using beepbox for the sound effects. </w:t>
+      </w:r>
+    </w:p>
+    <w:p>
+      <w:pPr>
+        <w:pStyle w:val="ListParagraph"/>
+        <w:numPr>
+          <w:ilvl w:val="0"/>
+          <w:numId w:val="4"/>
+        </w:numPr>
+        <w:rPr>
+          <w:lang w:eastAsia="en-GB" w:bidi="hi-IN"/>
+        </w:rPr>
+      </w:pPr>
+      <w:r>
+        <w:rPr>
+          <w:b/>
+          <w:bCs/>
+          <w:lang w:eastAsia="en-GB" w:bidi="hi-IN"/>
+        </w:rPr>
+        <w:t xml:space="preserve">Wildcard (Window Dressing): </w:t>
+      </w:r>
+      <w:r>
+        <w:rPr>
+          <w:lang w:eastAsia="en-GB" w:bidi="hi-IN"/>
+        </w:rPr>
+        <w:t xml:space="preserve">Game windows are part of the gameplay. In our case screen wrapping is the key window feature. </w:t>
+      </w:r>
+      <w:r>
+        <w:rPr>
+          <w:b/>
+          <w:bCs/>
+          <w:lang w:eastAsia="en-GB" w:bidi="hi-IN"/>
+        </w:rPr>
+        <w:t xml:space="preserve"> </w:t>
+      </w:r>
+    </w:p>
+    <w:p>
+      <w:pPr>
+        <w:rPr>
+          <w:lang w:eastAsia="en-GB" w:bidi="hi-IN"/>
+        </w:rPr>
+      </w:pPr>
+    </w:p>
+    <w:p>
+      <w:pPr>
+        <w:pStyle w:val="Heading1"/>
         <w:rPr>
           <w:lang w:eastAsia="en-GB" w:bidi="hi-IN"/>
         </w:rPr>
@@ -768,9 +1002,25 @@
           <w:lang w:eastAsia="en-GB" w:bidi="hi-IN"/>
         </w:rPr>
         <w:drawing>
-          <wp:inline distT="0" distB="0" distL="0" distR="0" wp14:anchorId="4019A89D" wp14:editId="30E28238">
-            <wp:extent cx="5945552" cy="2463590"/>
-            <wp:effectExtent l="0" t="0" r="0" b="635"/>
+          <wp:anchor distT="0" distB="0" distL="114300" distR="114300" simplePos="0" relativeHeight="251658240" behindDoc="1" locked="0" layoutInCell="1" allowOverlap="1" wp14:anchorId="4019A89D" wp14:editId="2F602CB9">
+            <wp:simplePos x="0" y="0"/>
+            <wp:positionH relativeFrom="column">
+              <wp:posOffset>-624840</wp:posOffset>
+            </wp:positionH>
+            <wp:positionV relativeFrom="paragraph">
+              <wp:posOffset>551180</wp:posOffset>
+            </wp:positionV>
+            <wp:extent cx="6923405" cy="3108960"/>
+            <wp:effectExtent l="0" t="0" r="0" b="2540"/>
+            <wp:wrapTight wrapText="bothSides">
+              <wp:wrapPolygon edited="0">
+                <wp:start x="0" y="0"/>
+                <wp:lineTo x="0" y="21529"/>
+                <wp:lineTo x="21554" y="21529"/>
+                <wp:lineTo x="21554" y="0"/>
+                <wp:lineTo x="0" y="0"/>
+              </wp:wrapPolygon>
+            </wp:wrapTight>
             <wp:docPr id="1629773572" name="Picture 1"/>
             <wp:cNvGraphicFramePr>
               <a:graphicFrameLocks xmlns:a="http://schemas.openxmlformats.org/drawingml/2006/main" noChangeAspect="1"/>
@@ -797,7 +1047,7 @@
                   <pic:spPr>
                     <a:xfrm>
                       <a:off x="0" y="0"/>
-                      <a:ext cx="5962265" cy="2470515"/>
+                      <a:ext cx="6923405" cy="3108960"/>
                     </a:xfrm>
                     <a:prstGeom prst="rect">
                       <a:avLst/>
@@ -806,28 +1056,46 @@
                 </pic:pic>
               </a:graphicData>
             </a:graphic>
-          </wp:inline>
+            <wp14:sizeRelH relativeFrom="page">
+              <wp14:pctWidth>0</wp14:pctWidth>
+            </wp14:sizeRelH>
+            <wp14:sizeRelV relativeFrom="page">
+              <wp14:pctHeight>0</wp14:pctHeight>
+            </wp14:sizeRelV>
+          </wp:anchor>
         </w:drawing>
       </w:r>
-    </w:p>
-    <w:p>
-      <w:pPr>
-        <w:rPr>
-          <w:lang w:eastAsia="en-GB" w:bidi="hi-IN"/>
-        </w:rPr>
-      </w:pPr>
-    </w:p>
-    <w:p>
-      <w:pPr>
-        <w:rPr>
-          <w:rFonts w:eastAsia="Times New Roman" w:cs="Times New Roman"/>
-          <w:kern w:val="0"/>
-          <w:lang w:eastAsia="en-GB" w:bidi="hi-IN"/>
-          <w14:ligatures w14:val="none"/>
-        </w:rPr>
-      </w:pPr>
+      <w:r>
+        <w:rPr>
+          <w:lang w:eastAsia="en-GB" w:bidi="hi-IN"/>
+        </w:rPr>
+        <w:t>Planning (Gantt Chart):</w:t>
+      </w:r>
+    </w:p>
+    <w:p>
+      <w:pPr>
+        <w:rPr>
+          <w:lang w:eastAsia="en-GB" w:bidi="hi-IN"/>
+        </w:rPr>
+      </w:pPr>
+    </w:p>
+    <w:p>
+      <w:pPr>
+        <w:pStyle w:val="Heading1"/>
+      </w:pPr>
+      <w:r>
+        <w:t>In Game Screenshots:</w:t>
+      </w:r>
     </w:p>
     <w:p/>
+    <w:p>
+      <w:pPr>
+        <w:pStyle w:val="Heading1"/>
+      </w:pPr>
+      <w:r>
+        <w:t xml:space="preserve">References/Bibliography: </w:t>
+      </w:r>
+    </w:p>
     <w:sectPr>
       <w:headerReference w:type="default" r:id="rId8"/>
       <w:pgSz w:w="11906" w:h="16838"/>
@@ -886,6 +1154,14 @@
     <w:r>
       <w:t>AIT Asteroids Report</w:t>
     </w:r>
+    <w:r>
+      <w:t xml:space="preserve"> </w:t>
+    </w:r>
+  </w:p>
+  <w:p>
+    <w:r>
+      <w:t>by Madan and Chris</w:t>
+    </w:r>
   </w:p>
 </w:hdr>
 </file>
@@ -1006,6 +1282,119 @@
     </w:lvl>
   </w:abstractNum>
   <w:abstractNum w:abstractNumId="1" w15:restartNumberingAfterBreak="0">
+    <w:nsid w:val="3FCA6583"/>
+    <w:multiLevelType w:val="hybridMultilevel"/>
+    <w:tmpl w:val="57A6DFF8"/>
+    <w:lvl w:ilvl="0" w:tplc="08090001">
+      <w:start w:val="1"/>
+      <w:numFmt w:val="bullet"/>
+      <w:lvlText w:val=""/>
+      <w:lvlJc w:val="left"/>
+      <w:pPr>
+        <w:ind w:left="720" w:hanging="360"/>
+      </w:pPr>
+      <w:rPr>
+        <w:rFonts w:ascii="Symbol" w:hAnsi="Symbol" w:hint="default"/>
+      </w:rPr>
+    </w:lvl>
+    <w:lvl w:ilvl="1" w:tplc="08090003" w:tentative="1">
+      <w:start w:val="1"/>
+      <w:numFmt w:val="bullet"/>
+      <w:lvlText w:val="o"/>
+      <w:lvlJc w:val="left"/>
+      <w:pPr>
+        <w:ind w:left="1440" w:hanging="360"/>
+      </w:pPr>
+      <w:rPr>
+        <w:rFonts w:ascii="Courier New" w:hAnsi="Courier New" w:cs="Courier New" w:hint="default"/>
+      </w:rPr>
+    </w:lvl>
+    <w:lvl w:ilvl="2" w:tplc="08090005" w:tentative="1">
+      <w:start w:val="1"/>
+      <w:numFmt w:val="bullet"/>
+      <w:lvlText w:val=""/>
+      <w:lvlJc w:val="left"/>
+      <w:pPr>
+        <w:ind w:left="2160" w:hanging="360"/>
+      </w:pPr>
+      <w:rPr>
+        <w:rFonts w:ascii="Wingdings" w:hAnsi="Wingdings" w:hint="default"/>
+      </w:rPr>
+    </w:lvl>
+    <w:lvl w:ilvl="3" w:tplc="08090001" w:tentative="1">
+      <w:start w:val="1"/>
+      <w:numFmt w:val="bullet"/>
+      <w:lvlText w:val=""/>
+      <w:lvlJc w:val="left"/>
+      <w:pPr>
+        <w:ind w:left="2880" w:hanging="360"/>
+      </w:pPr>
+      <w:rPr>
+        <w:rFonts w:ascii="Symbol" w:hAnsi="Symbol" w:hint="default"/>
+      </w:rPr>
+    </w:lvl>
+    <w:lvl w:ilvl="4" w:tplc="08090003" w:tentative="1">
+      <w:start w:val="1"/>
+      <w:numFmt w:val="bullet"/>
+      <w:lvlText w:val="o"/>
+      <w:lvlJc w:val="left"/>
+      <w:pPr>
+        <w:ind w:left="3600" w:hanging="360"/>
+      </w:pPr>
+      <w:rPr>
+        <w:rFonts w:ascii="Courier New" w:hAnsi="Courier New" w:cs="Courier New" w:hint="default"/>
+      </w:rPr>
+    </w:lvl>
+    <w:lvl w:ilvl="5" w:tplc="08090005" w:tentative="1">
+      <w:start w:val="1"/>
+      <w:numFmt w:val="bullet"/>
+      <w:lvlText w:val=""/>
+      <w:lvlJc w:val="left"/>
+      <w:pPr>
+        <w:ind w:left="4320" w:hanging="360"/>
+      </w:pPr>
+      <w:rPr>
+        <w:rFonts w:ascii="Wingdings" w:hAnsi="Wingdings" w:hint="default"/>
+      </w:rPr>
+    </w:lvl>
+    <w:lvl w:ilvl="6" w:tplc="08090001" w:tentative="1">
+      <w:start w:val="1"/>
+      <w:numFmt w:val="bullet"/>
+      <w:lvlText w:val=""/>
+      <w:lvlJc w:val="left"/>
+      <w:pPr>
+        <w:ind w:left="5040" w:hanging="360"/>
+      </w:pPr>
+      <w:rPr>
+        <w:rFonts w:ascii="Symbol" w:hAnsi="Symbol" w:hint="default"/>
+      </w:rPr>
+    </w:lvl>
+    <w:lvl w:ilvl="7" w:tplc="08090003" w:tentative="1">
+      <w:start w:val="1"/>
+      <w:numFmt w:val="bullet"/>
+      <w:lvlText w:val="o"/>
+      <w:lvlJc w:val="left"/>
+      <w:pPr>
+        <w:ind w:left="5760" w:hanging="360"/>
+      </w:pPr>
+      <w:rPr>
+        <w:rFonts w:ascii="Courier New" w:hAnsi="Courier New" w:cs="Courier New" w:hint="default"/>
+      </w:rPr>
+    </w:lvl>
+    <w:lvl w:ilvl="8" w:tplc="08090005" w:tentative="1">
+      <w:start w:val="1"/>
+      <w:numFmt w:val="bullet"/>
+      <w:lvlText w:val=""/>
+      <w:lvlJc w:val="left"/>
+      <w:pPr>
+        <w:ind w:left="6480" w:hanging="360"/>
+      </w:pPr>
+      <w:rPr>
+        <w:rFonts w:ascii="Wingdings" w:hAnsi="Wingdings" w:hint="default"/>
+      </w:rPr>
+    </w:lvl>
+  </w:abstractNum>
+  <w:abstractNum w:abstractNumId="2" w15:restartNumberingAfterBreak="0">
     <w:nsid w:val="61ED0BEE"/>
     <w:multiLevelType w:val="hybridMultilevel"/>
     <w:tmpl w:val="D422DC6A"/>
@@ -1118,7 +1507,7 @@
       </w:rPr>
     </w:lvl>
   </w:abstractNum>
-  <w:abstractNum w:abstractNumId="2" w15:restartNumberingAfterBreak="0">
+  <w:abstractNum w:abstractNumId="3" w15:restartNumberingAfterBreak="0">
     <w:nsid w:val="6D14792D"/>
     <w:multiLevelType w:val="hybridMultilevel"/>
     <w:tmpl w:val="F880F756"/>
@@ -1232,13 +1621,16 @@
     </w:lvl>
   </w:abstractNum>
   <w:num w:numId="1" w16cid:durableId="1371997109">
-    <w:abstractNumId w:val="2"/>
+    <w:abstractNumId w:val="3"/>
   </w:num>
   <w:num w:numId="2" w16cid:durableId="1099065686">
-    <w:abstractNumId w:val="1"/>
+    <w:abstractNumId w:val="2"/>
   </w:num>
   <w:num w:numId="3" w16cid:durableId="1408722461">
     <w:abstractNumId w:val="0"/>
+  </w:num>
+  <w:num w:numId="4" w16cid:durableId="1488477765">
+    <w:abstractNumId w:val="1"/>
   </w:num>
 </w:numbering>
 </file>

</xml_diff>